<commit_message>
Refactoring Code base added On same Folder
</commit_message>
<xml_diff>
--- a/Code/C#/Refactoring/Cambios código practica Refactoring.docx
+++ b/Code/C#/Refactoring/Cambios código practica Refactoring.docx
@@ -284,7 +284,15 @@
                           </wps:style>
                           <wps:txbx>
                             <w:txbxContent>
-                              <w:p/>
+                              <w:p>
+                                <w:pPr>
+                                  <w:rPr>
+                                    <w:u w:val="single"/>
+                                  </w:rPr>
+                                </w:pPr>
+                                <w:bookmarkStart w:id="0" w:name="_GoBack"/>
+                                <w:bookmarkEnd w:id="0"/>
+                              </w:p>
                             </w:txbxContent>
                           </wps:txbx>
                           <wps:bodyPr rot="0" spcFirstLastPara="0" vertOverflow="overflow" horzOverflow="overflow" vert="horz" wrap="square" lIns="274320" tIns="45720" rIns="274320" bIns="45720" numCol="1" spcCol="0" rtlCol="0" fromWordArt="0" anchor="ctr" anchorCtr="0" forceAA="0" compatLnSpc="1">
@@ -314,7 +322,15 @@
                     <v:path arrowok="t"/>
                     <v:textbox inset="21.6pt,,21.6pt">
                       <w:txbxContent>
-                        <w:p/>
+                        <w:p>
+                          <w:pPr>
+                            <w:rPr>
+                              <w:u w:val="single"/>
+                            </w:rPr>
+                          </w:pPr>
+                          <w:bookmarkStart w:id="1" w:name="_GoBack"/>
+                          <w:bookmarkEnd w:id="1"/>
+                        </w:p>
                       </w:txbxContent>
                     </v:textbox>
                     <w10:wrap anchorx="page" anchory="page"/>
@@ -413,7 +429,6 @@
                                     </w:rPr>
                                     <w:alias w:val="Descripción breve"/>
                                     <w:id w:val="8276291"/>
-                                    <w:showingPlcHdr/>
                                     <w:dataBinding w:prefixMappings="xmlns:ns0='http://schemas.microsoft.com/office/2006/coverPageProps'" w:xpath="/ns0:CoverPageProperties[1]/ns0:Abstract[1]" w:storeItemID="{55AF091B-3C7A-41E3-B477-F2FDAA23CFDA}"/>
                                     <w:text/>
                                   </w:sdtPr>
@@ -422,7 +437,21 @@
                                       <w:rPr>
                                         <w:color w:val="FFFFFF" w:themeColor="background1"/>
                                       </w:rPr>
-                                      <w:t xml:space="preserve">     </w:t>
+                                      <w:t xml:space="preserve">Practica de </w:t>
+                                    </w:r>
+                                    <w:proofErr w:type="spellStart"/>
+                                    <w:r>
+                                      <w:rPr>
+                                        <w:color w:val="FFFFFF" w:themeColor="background1"/>
+                                      </w:rPr>
+                                      <w:t>Refactoring</w:t>
+                                    </w:r>
+                                    <w:proofErr w:type="spellEnd"/>
+                                    <w:r>
+                                      <w:rPr>
+                                        <w:color w:val="FFFFFF" w:themeColor="background1"/>
+                                      </w:rPr>
+                                      <w:t xml:space="preserve"> </w:t>
                                     </w:r>
                                   </w:sdtContent>
                                 </w:sdt>
@@ -467,7 +496,6 @@
                               </w:rPr>
                               <w:alias w:val="Descripción breve"/>
                               <w:id w:val="8276291"/>
-                              <w:showingPlcHdr/>
                               <w:dataBinding w:prefixMappings="xmlns:ns0='http://schemas.microsoft.com/office/2006/coverPageProps'" w:xpath="/ns0:CoverPageProperties[1]/ns0:Abstract[1]" w:storeItemID="{55AF091B-3C7A-41E3-B477-F2FDAA23CFDA}"/>
                               <w:text/>
                             </w:sdtPr>
@@ -476,7 +504,21 @@
                                 <w:rPr>
                                   <w:color w:val="FFFFFF" w:themeColor="background1"/>
                                 </w:rPr>
-                                <w:t xml:space="preserve">     </w:t>
+                                <w:t xml:space="preserve">Practica de </w:t>
+                              </w:r>
+                              <w:proofErr w:type="spellStart"/>
+                              <w:r>
+                                <w:rPr>
+                                  <w:color w:val="FFFFFF" w:themeColor="background1"/>
+                                </w:rPr>
+                                <w:t>Refactoring</w:t>
+                              </w:r>
+                              <w:proofErr w:type="spellEnd"/>
+                              <w:r>
+                                <w:rPr>
+                                  <w:color w:val="FFFFFF" w:themeColor="background1"/>
+                                </w:rPr>
+                                <w:t xml:space="preserve"> </w:t>
                               </w:r>
                             </w:sdtContent>
                           </w:sdt>
@@ -586,7 +628,7 @@
               </mc:Choice>
               <mc:Fallback>
                 <w:pict>
-                  <v:rect w14:anchorId="78126A43" id="Rectángulo 468" o:spid="_x0000_s1026" style="position:absolute;margin-left:0;margin-top:0;width:244.8pt;height:554.4pt;z-index:251659264;visibility:visible;mso-wrap-style:square;mso-width-percent:400;mso-height-percent:700;mso-left-percent:440;mso-top-percent:25;mso-wrap-distance-left:9pt;mso-wrap-distance-top:0;mso-wrap-distance-right:9pt;mso-wrap-distance-bottom:0;mso-position-horizontal-relative:page;mso-position-vertical-relative:page;mso-width-percent:400;mso-height-percent:700;mso-left-percent:440;mso-top-percent:25;mso-width-relative:page;mso-height-relative:page;v-text-anchor:middle" o:gfxdata="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" fillcolor="white [3212]" strokecolor="#747070 [1614]" strokeweight="1.25pt">
+                  <v:rect w14:anchorId="2F99529D" id="Rectángulo 468" o:spid="_x0000_s1026" style="position:absolute;margin-left:0;margin-top:0;width:244.8pt;height:554.4pt;z-index:251659264;visibility:visible;mso-wrap-style:square;mso-width-percent:400;mso-height-percent:700;mso-left-percent:440;mso-top-percent:25;mso-wrap-distance-left:9pt;mso-wrap-distance-top:0;mso-wrap-distance-right:9pt;mso-wrap-distance-bottom:0;mso-position-horizontal-relative:page;mso-position-vertical-relative:page;mso-width-percent:400;mso-height-percent:700;mso-left-percent:440;mso-top-percent:25;mso-width-relative:page;mso-height-relative:page;v-text-anchor:middle" o:gfxdata="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" fillcolor="white [3212]" strokecolor="#747070 [1614]" strokeweight="1.25pt">
                     <w10:wrap anchorx="page" anchory="page"/>
                   </v:rect>
                 </w:pict>
@@ -683,13 +725,20 @@
               </mc:Choice>
               <mc:Fallback>
                 <w:pict>
-                  <v:rect w14:anchorId="2D0B8C51" id="Rectángulo 469" o:spid="_x0000_s1026" style="position:absolute;margin-left:0;margin-top:0;width:226.45pt;height:9.35pt;z-index:251662336;visibility:visible;mso-wrap-style:square;mso-width-percent:370;mso-height-percent:0;mso-left-percent:455;mso-top-percent:690;mso-wrap-distance-left:9pt;mso-wrap-distance-top:0;mso-wrap-distance-right:9pt;mso-wrap-distance-bottom:0;mso-position-horizontal-relative:page;mso-position-vertical-relative:page;mso-width-percent:370;mso-height-percent:0;mso-left-percent:455;mso-top-percent:690;mso-width-relative:page;mso-height-relative:margin;v-text-anchor:middle" o:gfxdata="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" fillcolor="#5b9bd5 [3204]" stroked="f" strokeweight="1pt">
+                  <v:rect w14:anchorId="256C8C17" id="Rectángulo 469" o:spid="_x0000_s1026" style="position:absolute;margin-left:0;margin-top:0;width:226.45pt;height:9.35pt;z-index:251662336;visibility:visible;mso-wrap-style:square;mso-width-percent:370;mso-height-percent:0;mso-left-percent:455;mso-top-percent:690;mso-wrap-distance-left:9pt;mso-wrap-distance-top:0;mso-wrap-distance-right:9pt;mso-wrap-distance-bottom:0;mso-position-horizontal-relative:page;mso-position-vertical-relative:page;mso-width-percent:370;mso-height-percent:0;mso-left-percent:455;mso-top-percent:690;mso-width-relative:page;mso-height-relative:margin;v-text-anchor:middle" o:gfxdata="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" fillcolor="#5b9bd5 [3204]" stroked="f" strokeweight="1pt">
                     <w10:wrap anchorx="page" anchory="page"/>
                   </v:rect>
                 </w:pict>
               </mc:Fallback>
             </mc:AlternateContent>
           </w:r>
+        </w:p>
+        <w:p>
+          <w:pPr>
+            <w:rPr>
+              <w:lang w:val="es-ES"/>
+            </w:rPr>
+          </w:pPr>
           <w:r>
             <w:rPr>
               <w:noProof/>
@@ -697,33 +746,15 @@
             <mc:AlternateContent>
               <mc:Choice Requires="wps">
                 <w:drawing>
-                  <wp:anchor distT="0" distB="0" distL="114300" distR="114300" simplePos="0" relativeHeight="251661312" behindDoc="0" locked="0" layoutInCell="1" allowOverlap="1">
+                  <wp:anchor distT="0" distB="0" distL="114300" distR="114300" simplePos="0" relativeHeight="251661312" behindDoc="0" locked="0" layoutInCell="1" allowOverlap="1" wp14:anchorId="111BE700" wp14:editId="7679A391">
                     <wp:simplePos x="0" y="0"/>
-                    <mc:AlternateContent>
-                      <mc:Choice Requires="wp14">
-                        <wp:positionH relativeFrom="page">
-                          <wp14:pctPosHOffset>45500</wp14:pctPosHOffset>
-                        </wp:positionH>
-                      </mc:Choice>
-                      <mc:Fallback>
-                        <wp:positionH relativeFrom="page">
-                          <wp:posOffset>3439795</wp:posOffset>
-                        </wp:positionH>
-                      </mc:Fallback>
-                    </mc:AlternateContent>
-                    <mc:AlternateContent>
-                      <mc:Choice Requires="wp14">
-                        <wp:positionV relativeFrom="page">
-                          <wp14:pctPosVOffset>35000</wp14:pctPosVOffset>
-                        </wp:positionV>
-                      </mc:Choice>
-                      <mc:Fallback>
-                        <wp:positionV relativeFrom="page">
-                          <wp:posOffset>3742055</wp:posOffset>
-                        </wp:positionV>
-                      </mc:Fallback>
-                    </mc:AlternateContent>
-                    <wp:extent cx="2797810" cy="2475230"/>
+                    <wp:positionH relativeFrom="page">
+                      <wp:posOffset>3352800</wp:posOffset>
+                    </wp:positionH>
+                    <wp:positionV relativeFrom="page">
+                      <wp:posOffset>3740150</wp:posOffset>
+                    </wp:positionV>
+                    <wp:extent cx="2940050" cy="2475230"/>
                     <wp:effectExtent l="0" t="0" r="0" b="0"/>
                     <wp:wrapSquare wrapText="bothSides"/>
                     <wp:docPr id="470" name="Cuadro de texto 470"/>
@@ -735,7 +766,7 @@
                           <wps:spPr>
                             <a:xfrm>
                               <a:off x="0" y="0"/>
-                              <a:ext cx="2797810" cy="2475230"/>
+                              <a:ext cx="2940050" cy="2475230"/>
                             </a:xfrm>
                             <a:prstGeom prst="rect">
                               <a:avLst/>
@@ -834,7 +865,7 @@
                       </a:graphicData>
                     </a:graphic>
                     <wp14:sizeRelH relativeFrom="page">
-                      <wp14:pctWidth>36000</wp14:pctWidth>
+                      <wp14:pctWidth>0</wp14:pctWidth>
                     </wp14:sizeRelH>
                     <wp14:sizeRelV relativeFrom="page">
                       <wp14:pctHeight>28000</wp14:pctHeight>
@@ -844,7 +875,7 @@
               </mc:Choice>
               <mc:Fallback>
                 <w:pict>
-                  <v:shape id="Cuadro de texto 470" o:spid="_x0000_s1029" type="#_x0000_t202" style="position:absolute;margin-left:0;margin-top:0;width:220.3pt;height:194.9pt;z-index:251661312;visibility:visible;mso-wrap-style:square;mso-width-percent:360;mso-height-percent:280;mso-left-percent:455;mso-top-percent:350;mso-wrap-distance-left:9pt;mso-wrap-distance-top:0;mso-wrap-distance-right:9pt;mso-wrap-distance-bottom:0;mso-position-horizontal-relative:page;mso-position-vertical-relative:page;mso-width-percent:360;mso-height-percent:280;mso-left-percent:455;mso-top-percent:350;mso-width-relative:page;mso-height-relative:page;v-text-anchor:top" o:gfxdata="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" filled="f" stroked="f" strokeweight=".5pt">
+                  <v:shape w14:anchorId="111BE700" id="Cuadro de texto 470" o:spid="_x0000_s1029" type="#_x0000_t202" style="position:absolute;margin-left:264pt;margin-top:294.5pt;width:231.5pt;height:194.9pt;z-index:251661312;visibility:visible;mso-wrap-style:square;mso-width-percent:0;mso-height-percent:280;mso-wrap-distance-left:9pt;mso-wrap-distance-top:0;mso-wrap-distance-right:9pt;mso-wrap-distance-bottom:0;mso-position-horizontal:absolute;mso-position-horizontal-relative:page;mso-position-vertical:absolute;mso-position-vertical-relative:page;mso-width-percent:0;mso-height-percent:280;mso-width-relative:page;mso-height-relative:page;v-text-anchor:top" o:gfxdata="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" filled="f" stroked="f" strokeweight=".5pt">
                     <v:textbox style="mso-fit-shape-to-text:t">
                       <w:txbxContent>
                         <w:sdt>
@@ -929,13 +960,6 @@
               </mc:Fallback>
             </mc:AlternateContent>
           </w:r>
-        </w:p>
-        <w:p>
-          <w:pPr>
-            <w:rPr>
-              <w:lang w:val="es-ES"/>
-            </w:rPr>
-          </w:pPr>
           <w:r>
             <w:rPr>
               <w:lang w:val="es-ES"/>
@@ -974,6 +998,15 @@
           </w:r>
         </w:p>
         <w:p>
+          <w:pPr>
+            <w:pStyle w:val="TDC1"/>
+            <w:tabs>
+              <w:tab w:val="right" w:leader="dot" w:pos="8494"/>
+            </w:tabs>
+            <w:rPr>
+              <w:noProof/>
+            </w:rPr>
+          </w:pPr>
           <w:r>
             <w:fldChar w:fldCharType="begin"/>
           </w:r>
@@ -983,15 +1016,339 @@
           <w:r>
             <w:fldChar w:fldCharType="separate"/>
           </w:r>
-          <w:r>
+          <w:hyperlink w:anchor="_Toc68079087" w:history="1">
+            <w:r>
+              <w:rPr>
+                <w:rStyle w:val="Hipervnculo"/>
+                <w:noProof/>
+                <w:lang w:val="es-ES"/>
+              </w:rPr>
+              <w:t>Practica</w:t>
+            </w:r>
+            <w:r>
+              <w:rPr>
+                <w:noProof/>
+                <w:webHidden/>
+              </w:rPr>
+              <w:tab/>
+            </w:r>
+            <w:r>
+              <w:rPr>
+                <w:noProof/>
+                <w:webHidden/>
+              </w:rPr>
+              <w:fldChar w:fldCharType="begin"/>
+            </w:r>
+            <w:r>
+              <w:rPr>
+                <w:noProof/>
+                <w:webHidden/>
+              </w:rPr>
+              <w:instrText xml:space="preserve"> PAGEREF _Toc68079087 \h </w:instrText>
+            </w:r>
+            <w:r>
+              <w:rPr>
+                <w:noProof/>
+                <w:webHidden/>
+              </w:rPr>
+            </w:r>
+            <w:r>
+              <w:rPr>
+                <w:noProof/>
+                <w:webHidden/>
+              </w:rPr>
+              <w:fldChar w:fldCharType="separate"/>
+            </w:r>
+            <w:r>
+              <w:rPr>
+                <w:noProof/>
+                <w:webHidden/>
+              </w:rPr>
+              <w:t>2</w:t>
+            </w:r>
+            <w:r>
+              <w:rPr>
+                <w:noProof/>
+                <w:webHidden/>
+              </w:rPr>
+              <w:fldChar w:fldCharType="end"/>
+            </w:r>
+          </w:hyperlink>
+        </w:p>
+        <w:p>
+          <w:pPr>
+            <w:pStyle w:val="TDC1"/>
+            <w:tabs>
+              <w:tab w:val="right" w:leader="dot" w:pos="8494"/>
+            </w:tabs>
             <w:rPr>
-              <w:b/>
-              <w:bCs/>
               <w:noProof/>
-              <w:lang w:val="es-ES"/>
             </w:rPr>
-            <w:t>No se encontraron entradas de tabla de contenido.</w:t>
-          </w:r>
+          </w:pPr>
+          <w:hyperlink w:anchor="_Toc68079088" w:history="1">
+            <w:r>
+              <w:rPr>
+                <w:rStyle w:val="Hipervnculo"/>
+                <w:noProof/>
+                <w:lang w:val="es-ES"/>
+              </w:rPr>
+              <w:t>Tasques a realizar</w:t>
+            </w:r>
+            <w:r>
+              <w:rPr>
+                <w:noProof/>
+                <w:webHidden/>
+              </w:rPr>
+              <w:tab/>
+            </w:r>
+            <w:r>
+              <w:rPr>
+                <w:noProof/>
+                <w:webHidden/>
+              </w:rPr>
+              <w:fldChar w:fldCharType="begin"/>
+            </w:r>
+            <w:r>
+              <w:rPr>
+                <w:noProof/>
+                <w:webHidden/>
+              </w:rPr>
+              <w:instrText xml:space="preserve"> PAGEREF _Toc68079088 \h </w:instrText>
+            </w:r>
+            <w:r>
+              <w:rPr>
+                <w:noProof/>
+                <w:webHidden/>
+              </w:rPr>
+            </w:r>
+            <w:r>
+              <w:rPr>
+                <w:noProof/>
+                <w:webHidden/>
+              </w:rPr>
+              <w:fldChar w:fldCharType="separate"/>
+            </w:r>
+            <w:r>
+              <w:rPr>
+                <w:noProof/>
+                <w:webHidden/>
+              </w:rPr>
+              <w:t>2</w:t>
+            </w:r>
+            <w:r>
+              <w:rPr>
+                <w:noProof/>
+                <w:webHidden/>
+              </w:rPr>
+              <w:fldChar w:fldCharType="end"/>
+            </w:r>
+          </w:hyperlink>
+        </w:p>
+        <w:p>
+          <w:pPr>
+            <w:pStyle w:val="TDC1"/>
+            <w:tabs>
+              <w:tab w:val="right" w:leader="dot" w:pos="8494"/>
+            </w:tabs>
+            <w:rPr>
+              <w:noProof/>
+            </w:rPr>
+          </w:pPr>
+          <w:hyperlink w:anchor="_Toc68079089" w:history="1">
+            <w:r>
+              <w:rPr>
+                <w:rStyle w:val="Hipervnculo"/>
+                <w:noProof/>
+              </w:rPr>
+              <w:t>Tipus de Refactoring</w:t>
+            </w:r>
+            <w:r>
+              <w:rPr>
+                <w:noProof/>
+                <w:webHidden/>
+              </w:rPr>
+              <w:tab/>
+            </w:r>
+            <w:r>
+              <w:rPr>
+                <w:noProof/>
+                <w:webHidden/>
+              </w:rPr>
+              <w:fldChar w:fldCharType="begin"/>
+            </w:r>
+            <w:r>
+              <w:rPr>
+                <w:noProof/>
+                <w:webHidden/>
+              </w:rPr>
+              <w:instrText xml:space="preserve"> PAGEREF _Toc68079089 \h </w:instrText>
+            </w:r>
+            <w:r>
+              <w:rPr>
+                <w:noProof/>
+                <w:webHidden/>
+              </w:rPr>
+            </w:r>
+            <w:r>
+              <w:rPr>
+                <w:noProof/>
+                <w:webHidden/>
+              </w:rPr>
+              <w:fldChar w:fldCharType="separate"/>
+            </w:r>
+            <w:r>
+              <w:rPr>
+                <w:noProof/>
+                <w:webHidden/>
+              </w:rPr>
+              <w:t>2</w:t>
+            </w:r>
+            <w:r>
+              <w:rPr>
+                <w:noProof/>
+                <w:webHidden/>
+              </w:rPr>
+              <w:fldChar w:fldCharType="end"/>
+            </w:r>
+          </w:hyperlink>
+        </w:p>
+        <w:p>
+          <w:pPr>
+            <w:pStyle w:val="TDC1"/>
+            <w:tabs>
+              <w:tab w:val="right" w:leader="dot" w:pos="8494"/>
+            </w:tabs>
+            <w:rPr>
+              <w:noProof/>
+            </w:rPr>
+          </w:pPr>
+          <w:hyperlink w:anchor="_Toc68079090" w:history="1">
+            <w:r>
+              <w:rPr>
+                <w:rStyle w:val="Hipervnculo"/>
+                <w:noProof/>
+              </w:rPr>
+              <w:t>Estructura</w:t>
+            </w:r>
+            <w:r>
+              <w:rPr>
+                <w:noProof/>
+                <w:webHidden/>
+              </w:rPr>
+              <w:tab/>
+            </w:r>
+            <w:r>
+              <w:rPr>
+                <w:noProof/>
+                <w:webHidden/>
+              </w:rPr>
+              <w:fldChar w:fldCharType="begin"/>
+            </w:r>
+            <w:r>
+              <w:rPr>
+                <w:noProof/>
+                <w:webHidden/>
+              </w:rPr>
+              <w:instrText xml:space="preserve"> PAGEREF _Toc68079090 \h </w:instrText>
+            </w:r>
+            <w:r>
+              <w:rPr>
+                <w:noProof/>
+                <w:webHidden/>
+              </w:rPr>
+            </w:r>
+            <w:r>
+              <w:rPr>
+                <w:noProof/>
+                <w:webHidden/>
+              </w:rPr>
+              <w:fldChar w:fldCharType="separate"/>
+            </w:r>
+            <w:r>
+              <w:rPr>
+                <w:noProof/>
+                <w:webHidden/>
+              </w:rPr>
+              <w:t>2</w:t>
+            </w:r>
+            <w:r>
+              <w:rPr>
+                <w:noProof/>
+                <w:webHidden/>
+              </w:rPr>
+              <w:fldChar w:fldCharType="end"/>
+            </w:r>
+          </w:hyperlink>
+        </w:p>
+        <w:p>
+          <w:pPr>
+            <w:pStyle w:val="TDC1"/>
+            <w:tabs>
+              <w:tab w:val="right" w:leader="dot" w:pos="8494"/>
+            </w:tabs>
+            <w:rPr>
+              <w:noProof/>
+            </w:rPr>
+          </w:pPr>
+          <w:hyperlink w:anchor="_Toc68079091" w:history="1">
+            <w:r>
+              <w:rPr>
+                <w:rStyle w:val="Hipervnculo"/>
+                <w:noProof/>
+              </w:rPr>
+              <w:t>Finalització</w:t>
+            </w:r>
+            <w:r>
+              <w:rPr>
+                <w:noProof/>
+                <w:webHidden/>
+              </w:rPr>
+              <w:tab/>
+            </w:r>
+            <w:r>
+              <w:rPr>
+                <w:noProof/>
+                <w:webHidden/>
+              </w:rPr>
+              <w:fldChar w:fldCharType="begin"/>
+            </w:r>
+            <w:r>
+              <w:rPr>
+                <w:noProof/>
+                <w:webHidden/>
+              </w:rPr>
+              <w:instrText xml:space="preserve"> PAGEREF _Toc68079091 \h </w:instrText>
+            </w:r>
+            <w:r>
+              <w:rPr>
+                <w:noProof/>
+                <w:webHidden/>
+              </w:rPr>
+            </w:r>
+            <w:r>
+              <w:rPr>
+                <w:noProof/>
+                <w:webHidden/>
+              </w:rPr>
+              <w:fldChar w:fldCharType="separate"/>
+            </w:r>
+            <w:r>
+              <w:rPr>
+                <w:noProof/>
+                <w:webHidden/>
+              </w:rPr>
+              <w:t>6</w:t>
+            </w:r>
+            <w:r>
+              <w:rPr>
+                <w:noProof/>
+                <w:webHidden/>
+              </w:rPr>
+              <w:fldChar w:fldCharType="end"/>
+            </w:r>
+          </w:hyperlink>
+        </w:p>
+        <w:p>
           <w:r>
             <w:rPr>
               <w:b/>
@@ -1022,6 +1379,7 @@
           <w:lang w:val="es-ES"/>
         </w:rPr>
       </w:pPr>
+      <w:bookmarkStart w:id="2" w:name="_Toc68079087"/>
       <w:r>
         <w:rPr>
           <w:lang w:val="es-ES"/>
@@ -1029,6 +1387,7 @@
         <w:lastRenderedPageBreak/>
         <w:t>Practica</w:t>
       </w:r>
+      <w:bookmarkEnd w:id="2"/>
     </w:p>
     <w:p>
       <w:pPr>
@@ -1062,12 +1421,14 @@
           <w:lang w:val="es-ES"/>
         </w:rPr>
       </w:pPr>
+      <w:bookmarkStart w:id="3" w:name="_Toc68079088"/>
       <w:r>
         <w:rPr>
           <w:lang w:val="es-ES"/>
         </w:rPr>
         <w:t>Tasques a realizar</w:t>
       </w:r>
+      <w:bookmarkEnd w:id="3"/>
     </w:p>
     <w:p>
       <w:r>
@@ -1098,6 +1459,7 @@
       <w:pPr>
         <w:pStyle w:val="Ttulo1"/>
       </w:pPr>
+      <w:bookmarkStart w:id="4" w:name="_Toc68079089"/>
       <w:r>
         <w:t xml:space="preserve">Tipus de </w:t>
       </w:r>
@@ -1105,6 +1467,7 @@
       <w:r>
         <w:t>Refactoring</w:t>
       </w:r>
+      <w:bookmarkEnd w:id="4"/>
       <w:proofErr w:type="spellEnd"/>
       <w:r>
         <w:t xml:space="preserve"> </w:t>
@@ -1158,9 +1521,11 @@
       <w:pPr>
         <w:pStyle w:val="Ttulo1"/>
       </w:pPr>
+      <w:bookmarkStart w:id="5" w:name="_Toc68079090"/>
       <w:r>
         <w:t>Estructura</w:t>
       </w:r>
+      <w:bookmarkEnd w:id="5"/>
     </w:p>
     <w:p>
       <w:r>
@@ -1197,63 +1562,10 @@
           <w:lang w:val="es-ES" w:eastAsia="es-ES"/>
         </w:rPr>
         <w:drawing>
-          <wp:inline distT="0" distB="0" distL="0" distR="0" wp14:anchorId="5A856E7A" wp14:editId="3F0CDDDC">
+          <wp:inline distT="0" distB="0" distL="0" distR="0" wp14:anchorId="66A56254" wp14:editId="71BA0DF3">
             <wp:extent cx="2135514" cy="2413000"/>
             <wp:effectExtent l="0" t="0" r="0" b="6350"/>
             <wp:docPr id="3" name="Imagen 3"/>
-            <wp:cNvGraphicFramePr>
-              <a:graphicFrameLocks xmlns:a="http://schemas.openxmlformats.org/drawingml/2006/main" noChangeAspect="1"/>
-            </wp:cNvGraphicFramePr>
-            <a:graphic xmlns:a="http://schemas.openxmlformats.org/drawingml/2006/main">
-              <a:graphicData uri="http://schemas.openxmlformats.org/drawingml/2006/picture">
-                <pic:pic xmlns:pic="http://schemas.openxmlformats.org/drawingml/2006/picture">
-                  <pic:nvPicPr>
-                    <pic:cNvPr id="1" name=""/>
-                    <pic:cNvPicPr/>
-                  </pic:nvPicPr>
-                  <pic:blipFill>
-                    <a:blip r:embed="rId7"/>
-                    <a:stretch>
-                      <a:fillRect/>
-                    </a:stretch>
-                  </pic:blipFill>
-                  <pic:spPr>
-                    <a:xfrm>
-                      <a:off x="0" y="0"/>
-                      <a:ext cx="2143054" cy="2421520"/>
-                    </a:xfrm>
-                    <a:prstGeom prst="rect">
-                      <a:avLst/>
-                    </a:prstGeom>
-                  </pic:spPr>
-                </pic:pic>
-              </a:graphicData>
-            </a:graphic>
-          </wp:inline>
-        </w:drawing>
-      </w:r>
-    </w:p>
-    <w:p/>
-    <w:p/>
-    <w:p/>
-    <w:p/>
-    <w:p>
-      <w:r>
-        <w:lastRenderedPageBreak/>
-        <w:t>Canvi Pràctic hem passant de tindre 3 funcions  a tindre 7 funcions que fan una cosa especifica</w:t>
-      </w:r>
-    </w:p>
-    <w:p>
-      <w:r>
-        <w:rPr>
-          <w:noProof/>
-          <w:lang w:val="es-ES" w:eastAsia="es-ES"/>
-        </w:rPr>
-        <w:drawing>
-          <wp:inline distT="0" distB="0" distL="0" distR="0" wp14:anchorId="17B5D14C" wp14:editId="352B08E2">
-            <wp:extent cx="5400040" cy="1611630"/>
-            <wp:effectExtent l="0" t="0" r="0" b="7620"/>
-            <wp:docPr id="6" name="Imagen 6"/>
             <wp:cNvGraphicFramePr>
               <a:graphicFrameLocks xmlns:a="http://schemas.openxmlformats.org/drawingml/2006/main" noChangeAspect="1"/>
             </wp:cNvGraphicFramePr>
@@ -1273,6 +1585,59 @@
                   <pic:spPr>
                     <a:xfrm>
                       <a:off x="0" y="0"/>
+                      <a:ext cx="2143054" cy="2421520"/>
+                    </a:xfrm>
+                    <a:prstGeom prst="rect">
+                      <a:avLst/>
+                    </a:prstGeom>
+                  </pic:spPr>
+                </pic:pic>
+              </a:graphicData>
+            </a:graphic>
+          </wp:inline>
+        </w:drawing>
+      </w:r>
+    </w:p>
+    <w:p/>
+    <w:p/>
+    <w:p/>
+    <w:p/>
+    <w:p>
+      <w:r>
+        <w:lastRenderedPageBreak/>
+        <w:t>Canvi Pràctic hem passant de tindre 3 funcions  a tindre 7 funcions que fan una cosa especifica</w:t>
+      </w:r>
+    </w:p>
+    <w:p>
+      <w:r>
+        <w:rPr>
+          <w:noProof/>
+          <w:lang w:val="es-ES" w:eastAsia="es-ES"/>
+        </w:rPr>
+        <w:drawing>
+          <wp:inline distT="0" distB="0" distL="0" distR="0" wp14:anchorId="09B61087" wp14:editId="28A4B83A">
+            <wp:extent cx="5400040" cy="1611630"/>
+            <wp:effectExtent l="0" t="0" r="0" b="7620"/>
+            <wp:docPr id="6" name="Imagen 6"/>
+            <wp:cNvGraphicFramePr>
+              <a:graphicFrameLocks xmlns:a="http://schemas.openxmlformats.org/drawingml/2006/main" noChangeAspect="1"/>
+            </wp:cNvGraphicFramePr>
+            <a:graphic xmlns:a="http://schemas.openxmlformats.org/drawingml/2006/main">
+              <a:graphicData uri="http://schemas.openxmlformats.org/drawingml/2006/picture">
+                <pic:pic xmlns:pic="http://schemas.openxmlformats.org/drawingml/2006/picture">
+                  <pic:nvPicPr>
+                    <pic:cNvPr id="1" name=""/>
+                    <pic:cNvPicPr/>
+                  </pic:nvPicPr>
+                  <pic:blipFill>
+                    <a:blip r:embed="rId9"/>
+                    <a:stretch>
+                      <a:fillRect/>
+                    </a:stretch>
+                  </pic:blipFill>
+                  <pic:spPr>
+                    <a:xfrm>
+                      <a:off x="0" y="0"/>
                       <a:ext cx="5400040" cy="1611630"/>
                     </a:xfrm>
                     <a:prstGeom prst="rect">
@@ -1285,85 +1650,6 @@
           </wp:inline>
         </w:drawing>
       </w:r>
-    </w:p>
-    <w:p>
-      <w:r>
-        <w:rPr>
-          <w:noProof/>
-          <w:lang w:val="es-ES" w:eastAsia="es-ES"/>
-        </w:rPr>
-        <mc:AlternateContent>
-          <mc:Choice Requires="wps">
-            <w:drawing>
-              <wp:anchor distT="0" distB="0" distL="114300" distR="114300" simplePos="0" relativeHeight="251665408" behindDoc="0" locked="0" layoutInCell="1" allowOverlap="1" wp14:anchorId="346B8D02" wp14:editId="1D0D5647">
-                <wp:simplePos x="0" y="0"/>
-                <wp:positionH relativeFrom="column">
-                  <wp:posOffset>2607946</wp:posOffset>
-                </wp:positionH>
-                <wp:positionV relativeFrom="paragraph">
-                  <wp:posOffset>10160</wp:posOffset>
-                </wp:positionV>
-                <wp:extent cx="45719" cy="601980"/>
-                <wp:effectExtent l="38100" t="0" r="50165" b="64770"/>
-                <wp:wrapNone/>
-                <wp:docPr id="8" name="Conector recto de flecha 8"/>
-                <wp:cNvGraphicFramePr/>
-                <a:graphic xmlns:a="http://schemas.openxmlformats.org/drawingml/2006/main">
-                  <a:graphicData uri="http://schemas.microsoft.com/office/word/2010/wordprocessingShape">
-                    <wps:wsp>
-                      <wps:cNvCnPr/>
-                      <wps:spPr>
-                        <a:xfrm flipH="1">
-                          <a:off x="0" y="0"/>
-                          <a:ext cx="45719" cy="601980"/>
-                        </a:xfrm>
-                        <a:prstGeom prst="straightConnector1">
-                          <a:avLst/>
-                        </a:prstGeom>
-                        <a:ln w="19050">
-                          <a:tailEnd type="triangle"/>
-                        </a:ln>
-                      </wps:spPr>
-                      <wps:style>
-                        <a:lnRef idx="1">
-                          <a:schemeClr val="dk1"/>
-                        </a:lnRef>
-                        <a:fillRef idx="0">
-                          <a:schemeClr val="dk1"/>
-                        </a:fillRef>
-                        <a:effectRef idx="0">
-                          <a:schemeClr val="dk1"/>
-                        </a:effectRef>
-                        <a:fontRef idx="minor">
-                          <a:schemeClr val="tx1"/>
-                        </a:fontRef>
-                      </wps:style>
-                      <wps:bodyPr/>
-                    </wps:wsp>
-                  </a:graphicData>
-                </a:graphic>
-                <wp14:sizeRelH relativeFrom="margin">
-                  <wp14:pctWidth>0</wp14:pctWidth>
-                </wp14:sizeRelH>
-                <wp14:sizeRelV relativeFrom="margin">
-                  <wp14:pctHeight>0</wp14:pctHeight>
-                </wp14:sizeRelV>
-              </wp:anchor>
-            </w:drawing>
-          </mc:Choice>
-          <mc:Fallback>
-            <w:pict>
-              <v:shapetype w14:anchorId="5B0F9F2D" id="_x0000_t32" coordsize="21600,21600" o:spt="32" o:oned="t" path="m,l21600,21600e" filled="f">
-                <v:path arrowok="t" fillok="f" o:connecttype="none"/>
-                <o:lock v:ext="edit" shapetype="t"/>
-              </v:shapetype>
-              <v:shape id="Conector recto de flecha 8" o:spid="_x0000_s1026" type="#_x0000_t32" style="position:absolute;margin-left:205.35pt;margin-top:.8pt;width:3.6pt;height:47.4pt;flip:x;z-index:251665408;visibility:visible;mso-wrap-style:square;mso-width-percent:0;mso-height-percent:0;mso-wrap-distance-left:9pt;mso-wrap-distance-top:0;mso-wrap-distance-right:9pt;mso-wrap-distance-bottom:0;mso-position-horizontal:absolute;mso-position-horizontal-relative:text;mso-position-vertical:absolute;mso-position-vertical-relative:text;mso-width-percent:0;mso-height-percent:0;mso-width-relative:margin;mso-height-relative:margin" o:gfxdata="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" strokecolor="black [3200]" strokeweight="1.5pt">
-                <v:stroke endarrow="block" joinstyle="miter"/>
-              </v:shape>
-            </w:pict>
-          </mc:Fallback>
-        </mc:AlternateContent>
-      </w:r>
       <w:r>
         <w:tab/>
       </w:r>
@@ -1384,25 +1670,9 @@
           <w:lang w:val="es-ES" w:eastAsia="es-ES"/>
         </w:rPr>
         <w:drawing>
-          <wp:anchor distT="0" distB="0" distL="114300" distR="114300" simplePos="0" relativeHeight="251666432" behindDoc="0" locked="0" layoutInCell="1" allowOverlap="1">
-            <wp:simplePos x="0" y="0"/>
-            <wp:positionH relativeFrom="margin">
-              <wp:align>left</wp:align>
-            </wp:positionH>
-            <wp:positionV relativeFrom="paragraph">
-              <wp:posOffset>394970</wp:posOffset>
-            </wp:positionV>
-            <wp:extent cx="5400040" cy="3290570"/>
-            <wp:effectExtent l="0" t="0" r="0" b="5080"/>
-            <wp:wrapThrough wrapText="bothSides">
-              <wp:wrapPolygon edited="0">
-                <wp:start x="0" y="0"/>
-                <wp:lineTo x="0" y="21508"/>
-                <wp:lineTo x="21488" y="21508"/>
-                <wp:lineTo x="21488" y="0"/>
-                <wp:lineTo x="0" y="0"/>
-              </wp:wrapPolygon>
-            </wp:wrapThrough>
+          <wp:inline distT="0" distB="0" distL="0" distR="0" wp14:anchorId="523C50DA" wp14:editId="6EF6957B">
+            <wp:extent cx="4730750" cy="2882900"/>
+            <wp:effectExtent l="0" t="0" r="0" b="0"/>
             <wp:docPr id="7" name="Imagen 7"/>
             <wp:cNvGraphicFramePr>
               <a:graphicFrameLocks xmlns:a="http://schemas.openxmlformats.org/drawingml/2006/main" noChangeAspect="1"/>
@@ -1415,7 +1685,7 @@
                     <pic:cNvPicPr/>
                   </pic:nvPicPr>
                   <pic:blipFill>
-                    <a:blip r:embed="rId9" cstate="print">
+                    <a:blip r:embed="rId10" cstate="print">
                       <a:extLst>
                         <a:ext uri="{28A0092B-C50C-407E-A947-70E740481C1C}">
                           <a14:useLocalDpi xmlns:a14="http://schemas.microsoft.com/office/drawing/2010/main" val="0"/>
@@ -1429,80 +1699,7 @@
                   <pic:spPr>
                     <a:xfrm>
                       <a:off x="0" y="0"/>
-                      <a:ext cx="5400040" cy="3290570"/>
-                    </a:xfrm>
-                    <a:prstGeom prst="rect">
-                      <a:avLst/>
-                    </a:prstGeom>
-                  </pic:spPr>
-                </pic:pic>
-              </a:graphicData>
-            </a:graphic>
-            <wp14:sizeRelH relativeFrom="page">
-              <wp14:pctWidth>0</wp14:pctWidth>
-            </wp14:sizeRelH>
-            <wp14:sizeRelV relativeFrom="page">
-              <wp14:pctHeight>0</wp14:pctHeight>
-            </wp14:sizeRelV>
-          </wp:anchor>
-        </w:drawing>
-      </w:r>
-    </w:p>
-    <w:p/>
-    <w:p>
-      <w:pPr>
-        <w:rPr>
-          <w:lang w:val="es-ES"/>
-        </w:rPr>
-      </w:pPr>
-    </w:p>
-    <w:p>
-      <w:pPr>
-        <w:rPr>
-          <w:lang w:val="es-ES"/>
-        </w:rPr>
-      </w:pPr>
-    </w:p>
-    <w:p>
-      <w:r>
-        <w:t xml:space="preserve">Per una altre banda hem vist que per a cada boto que </w:t>
-      </w:r>
-      <w:r>
-        <w:t xml:space="preserve">calcula en el formulari repeteix les mateixes línies cridant a diferents funcions por lo tant hem creat una funció per a poder netejar el codi </w:t>
-      </w:r>
-    </w:p>
-    <w:p>
-      <w:r>
-        <w:rPr>
-          <w:noProof/>
-          <w:lang w:val="es-ES" w:eastAsia="es-ES"/>
-        </w:rPr>
-        <w:lastRenderedPageBreak/>
-        <w:drawing>
-          <wp:inline distT="0" distB="0" distL="0" distR="0" wp14:anchorId="118A4B27" wp14:editId="3482BF11">
-            <wp:extent cx="4718050" cy="2607577"/>
-            <wp:effectExtent l="0" t="0" r="6350" b="2540"/>
-            <wp:docPr id="1" name="Imagen 1"/>
-            <wp:cNvGraphicFramePr>
-              <a:graphicFrameLocks xmlns:a="http://schemas.openxmlformats.org/drawingml/2006/main" noChangeAspect="1"/>
-            </wp:cNvGraphicFramePr>
-            <a:graphic xmlns:a="http://schemas.openxmlformats.org/drawingml/2006/main">
-              <a:graphicData uri="http://schemas.openxmlformats.org/drawingml/2006/picture">
-                <pic:pic xmlns:pic="http://schemas.openxmlformats.org/drawingml/2006/picture">
-                  <pic:nvPicPr>
-                    <pic:cNvPr id="1" name=""/>
-                    <pic:cNvPicPr/>
-                  </pic:nvPicPr>
-                  <pic:blipFill>
-                    <a:blip r:embed="rId10"/>
-                    <a:stretch>
-                      <a:fillRect/>
-                    </a:stretch>
-                  </pic:blipFill>
-                  <pic:spPr>
-                    <a:xfrm>
-                      <a:off x="0" y="0"/>
-                      <a:ext cx="4725333" cy="2611602"/>
+                      <a:ext cx="4730750" cy="2882900"/>
                     </a:xfrm>
                     <a:prstGeom prst="rect">
                       <a:avLst/>
@@ -1518,29 +1715,10 @@
     <w:p/>
     <w:p>
       <w:r>
-        <w:t xml:space="preserve">La funció que hem creat la hem anomenat </w:t>
-      </w:r>
-      <w:r>
-        <w:t>‘</w:t>
-      </w:r>
-      <w:proofErr w:type="spellStart"/>
-      <w:r>
-        <w:t>modificarText</w:t>
-      </w:r>
-      <w:proofErr w:type="spellEnd"/>
-      <w:r>
-        <w:t xml:space="preserve">’ passant de tindre 5 línies per a cada boto a 2 línies </w:t>
-      </w:r>
-    </w:p>
-    <w:p/>
-    <w:p>
-      <w:r>
-        <w:t>La funció rep 3 coses el: control que tendra que mo</w:t>
-      </w:r>
-      <w:bookmarkStart w:id="0" w:name="_GoBack"/>
-      <w:bookmarkEnd w:id="0"/>
-      <w:r>
-        <w:t>dificar, el preu arrodonit i la posició on guardarà la dada</w:t>
+        <w:t xml:space="preserve">Per una altre banda hem vist que per a cada boto que </w:t>
+      </w:r>
+      <w:r>
+        <w:t xml:space="preserve">calcula en el formulari repeteix les mateixes línies cridant a diferents funcions por lo tant hem creat una funció per a poder netejar el codi </w:t>
       </w:r>
     </w:p>
     <w:p>
@@ -1550,10 +1728,10 @@
           <w:lang w:val="es-ES" w:eastAsia="es-ES"/>
         </w:rPr>
         <w:drawing>
-          <wp:inline distT="0" distB="0" distL="0" distR="0" wp14:anchorId="319C739C" wp14:editId="65D553DB">
-            <wp:extent cx="4730750" cy="2298619"/>
-            <wp:effectExtent l="0" t="0" r="0" b="6985"/>
-            <wp:docPr id="9" name="Imagen 9"/>
+          <wp:inline distT="0" distB="0" distL="0" distR="0" wp14:anchorId="04D18B2B" wp14:editId="75D4B148">
+            <wp:extent cx="4654550" cy="2572482"/>
+            <wp:effectExtent l="0" t="0" r="0" b="0"/>
+            <wp:docPr id="1" name="Imagen 1"/>
             <wp:cNvGraphicFramePr>
               <a:graphicFrameLocks xmlns:a="http://schemas.openxmlformats.org/drawingml/2006/main" noChangeAspect="1"/>
             </wp:cNvGraphicFramePr>
@@ -1573,7 +1751,7 @@
                   <pic:spPr>
                     <a:xfrm>
                       <a:off x="0" y="0"/>
-                      <a:ext cx="4747919" cy="2306961"/>
+                      <a:ext cx="4693983" cy="2594276"/>
                     </a:xfrm>
                     <a:prstGeom prst="rect">
                       <a:avLst/>
@@ -1588,15 +1766,40 @@
     </w:p>
     <w:p>
       <w:r>
+        <w:lastRenderedPageBreak/>
+        <w:t xml:space="preserve">La funció que hem creat la hem anomenat </w:t>
+      </w:r>
+      <w:r>
+        <w:t>‘</w:t>
+      </w:r>
+      <w:proofErr w:type="spellStart"/>
+      <w:r>
+        <w:t>modificarText</w:t>
+      </w:r>
+      <w:proofErr w:type="spellEnd"/>
+      <w:r>
+        <w:t>’ passant de tindre 5 línies per a cada boto a 2 línies</w:t>
+      </w:r>
+      <w:r>
+        <w:t>.</w:t>
+      </w:r>
+    </w:p>
+    <w:p>
+      <w:r>
+        <w:t>La funció rep 3 coses el: control que tendra que modificar, el preu arrodonit i la posició on guardarà la dada</w:t>
+      </w:r>
+    </w:p>
+    <w:p>
+      <w:r>
         <w:rPr>
           <w:noProof/>
           <w:lang w:val="es-ES" w:eastAsia="es-ES"/>
         </w:rPr>
         <w:drawing>
-          <wp:inline distT="0" distB="0" distL="0" distR="0" wp14:anchorId="1FAF68EC" wp14:editId="572924DD">
-            <wp:extent cx="4762500" cy="2166198"/>
-            <wp:effectExtent l="0" t="0" r="0" b="5715"/>
-            <wp:docPr id="10" name="Imagen 10"/>
+          <wp:inline distT="0" distB="0" distL="0" distR="0" wp14:anchorId="7BA20DFD" wp14:editId="12FFA66A">
+            <wp:extent cx="5423336" cy="2660650"/>
+            <wp:effectExtent l="0" t="0" r="6350" b="6350"/>
+            <wp:docPr id="13" name="Imagen 13"/>
             <wp:cNvGraphicFramePr>
               <a:graphicFrameLocks xmlns:a="http://schemas.openxmlformats.org/drawingml/2006/main" noChangeAspect="1"/>
             </wp:cNvGraphicFramePr>
@@ -1616,7 +1819,7 @@
                   <pic:spPr>
                     <a:xfrm>
                       <a:off x="0" y="0"/>
-                      <a:ext cx="4792740" cy="2179952"/>
+                      <a:ext cx="5446968" cy="2672244"/>
                     </a:xfrm>
                     <a:prstGeom prst="rect">
                       <a:avLst/>
@@ -1629,6 +1832,187 @@
         </w:drawing>
       </w:r>
     </w:p>
+    <w:p>
+      <w:r>
+        <w:rPr>
+          <w:noProof/>
+          <w:lang w:val="es-ES" w:eastAsia="es-ES"/>
+        </w:rPr>
+        <w:drawing>
+          <wp:inline distT="0" distB="0" distL="0" distR="0" wp14:anchorId="749FDB97" wp14:editId="33B81AB4">
+            <wp:extent cx="5418191" cy="2464435"/>
+            <wp:effectExtent l="0" t="0" r="0" b="0"/>
+            <wp:docPr id="10" name="Imagen 10"/>
+            <wp:cNvGraphicFramePr>
+              <a:graphicFrameLocks xmlns:a="http://schemas.openxmlformats.org/drawingml/2006/main" noChangeAspect="1"/>
+            </wp:cNvGraphicFramePr>
+            <a:graphic xmlns:a="http://schemas.openxmlformats.org/drawingml/2006/main">
+              <a:graphicData uri="http://schemas.openxmlformats.org/drawingml/2006/picture">
+                <pic:pic xmlns:pic="http://schemas.openxmlformats.org/drawingml/2006/picture">
+                  <pic:nvPicPr>
+                    <pic:cNvPr id="1" name=""/>
+                    <pic:cNvPicPr/>
+                  </pic:nvPicPr>
+                  <pic:blipFill>
+                    <a:blip r:embed="rId13"/>
+                    <a:stretch>
+                      <a:fillRect/>
+                    </a:stretch>
+                  </pic:blipFill>
+                  <pic:spPr>
+                    <a:xfrm>
+                      <a:off x="0" y="0"/>
+                      <a:ext cx="5473072" cy="2489397"/>
+                    </a:xfrm>
+                    <a:prstGeom prst="rect">
+                      <a:avLst/>
+                    </a:prstGeom>
+                  </pic:spPr>
+                </pic:pic>
+              </a:graphicData>
+            </a:graphic>
+          </wp:inline>
+        </w:drawing>
+      </w:r>
+    </w:p>
+    <w:p>
+      <w:r>
+        <w:br w:type="page"/>
+      </w:r>
+    </w:p>
+    <w:p>
+      <w:r>
+        <w:lastRenderedPageBreak/>
+        <w:t xml:space="preserve">Per a una altre banda hem creat una nova funció anomenada ‘Estat’  on li </w:t>
+      </w:r>
+      <w:proofErr w:type="spellStart"/>
+      <w:r>
+        <w:t>pasarem</w:t>
+      </w:r>
+      <w:proofErr w:type="spellEnd"/>
+      <w:r>
+        <w:t xml:space="preserve"> un </w:t>
+      </w:r>
+      <w:proofErr w:type="spellStart"/>
+      <w:r>
+        <w:t>string</w:t>
+      </w:r>
+      <w:proofErr w:type="spellEnd"/>
+      <w:r>
+        <w:t xml:space="preserve"> amb el estat</w:t>
+      </w:r>
+    </w:p>
+    <w:p>
+      <w:r>
+        <w:rPr>
+          <w:noProof/>
+          <w:lang w:val="es-ES" w:eastAsia="es-ES"/>
+        </w:rPr>
+        <w:drawing>
+          <wp:inline distT="0" distB="0" distL="0" distR="0" wp14:anchorId="38E54621" wp14:editId="4EC0388E">
+            <wp:extent cx="4598172" cy="4413250"/>
+            <wp:effectExtent l="0" t="0" r="0" b="6350"/>
+            <wp:docPr id="11" name="Imagen 11"/>
+            <wp:cNvGraphicFramePr>
+              <a:graphicFrameLocks xmlns:a="http://schemas.openxmlformats.org/drawingml/2006/main" noChangeAspect="1"/>
+            </wp:cNvGraphicFramePr>
+            <a:graphic xmlns:a="http://schemas.openxmlformats.org/drawingml/2006/main">
+              <a:graphicData uri="http://schemas.openxmlformats.org/drawingml/2006/picture">
+                <pic:pic xmlns:pic="http://schemas.openxmlformats.org/drawingml/2006/picture">
+                  <pic:nvPicPr>
+                    <pic:cNvPr id="1" name=""/>
+                    <pic:cNvPicPr/>
+                  </pic:nvPicPr>
+                  <pic:blipFill>
+                    <a:blip r:embed="rId14"/>
+                    <a:stretch>
+                      <a:fillRect/>
+                    </a:stretch>
+                  </pic:blipFill>
+                  <pic:spPr>
+                    <a:xfrm>
+                      <a:off x="0" y="0"/>
+                      <a:ext cx="4598172" cy="4413250"/>
+                    </a:xfrm>
+                    <a:prstGeom prst="rect">
+                      <a:avLst/>
+                    </a:prstGeom>
+                  </pic:spPr>
+                </pic:pic>
+              </a:graphicData>
+            </a:graphic>
+          </wp:inline>
+        </w:drawing>
+      </w:r>
+    </w:p>
+    <w:p>
+      <w:r>
+        <w:t xml:space="preserve">Aquest codi esta simplificat per a que sigui mes </w:t>
+      </w:r>
+    </w:p>
+    <w:p>
+      <w:r>
+        <w:rPr>
+          <w:noProof/>
+          <w:lang w:val="es-ES" w:eastAsia="es-ES"/>
+        </w:rPr>
+        <w:drawing>
+          <wp:inline distT="0" distB="0" distL="0" distR="0" wp14:anchorId="3F466DE3" wp14:editId="0BF27030">
+            <wp:extent cx="4527550" cy="3048536"/>
+            <wp:effectExtent l="0" t="0" r="6350" b="0"/>
+            <wp:docPr id="12" name="Imagen 12"/>
+            <wp:cNvGraphicFramePr>
+              <a:graphicFrameLocks xmlns:a="http://schemas.openxmlformats.org/drawingml/2006/main" noChangeAspect="1"/>
+            </wp:cNvGraphicFramePr>
+            <a:graphic xmlns:a="http://schemas.openxmlformats.org/drawingml/2006/main">
+              <a:graphicData uri="http://schemas.openxmlformats.org/drawingml/2006/picture">
+                <pic:pic xmlns:pic="http://schemas.openxmlformats.org/drawingml/2006/picture">
+                  <pic:nvPicPr>
+                    <pic:cNvPr id="1" name=""/>
+                    <pic:cNvPicPr/>
+                  </pic:nvPicPr>
+                  <pic:blipFill>
+                    <a:blip r:embed="rId15"/>
+                    <a:stretch>
+                      <a:fillRect/>
+                    </a:stretch>
+                  </pic:blipFill>
+                  <pic:spPr>
+                    <a:xfrm>
+                      <a:off x="0" y="0"/>
+                      <a:ext cx="4527550" cy="3048536"/>
+                    </a:xfrm>
+                    <a:prstGeom prst="rect">
+                      <a:avLst/>
+                    </a:prstGeom>
+                  </pic:spPr>
+                </pic:pic>
+              </a:graphicData>
+            </a:graphic>
+          </wp:inline>
+        </w:drawing>
+      </w:r>
+    </w:p>
+    <w:p/>
+    <w:p>
+      <w:pPr>
+        <w:pStyle w:val="Ttulo1"/>
+      </w:pPr>
+      <w:bookmarkStart w:id="6" w:name="_Toc68079091"/>
+      <w:r>
+        <w:lastRenderedPageBreak/>
+        <w:t>Finalització</w:t>
+      </w:r>
+      <w:bookmarkEnd w:id="6"/>
+    </w:p>
+    <w:p/>
+    <w:p>
+      <w:r>
+        <w:t xml:space="preserve">Amb això finalitza la tasca de re factorització del codi. </w:t>
+      </w:r>
+    </w:p>
+    <w:p/>
+    <w:p/>
     <w:sectPr>
       <w:pgSz w:w="11906" w:h="16838"/>
       <w:pgMar w:top="1417" w:right="1701" w:bottom="1417" w:left="1701" w:header="708" w:footer="708" w:gutter="0"/>
@@ -2240,6 +2624,29 @@
       <w:lang w:val="ca-ES"/>
     </w:rPr>
   </w:style>
+  <w:style w:type="paragraph" w:styleId="TDC1">
+    <w:name w:val="toc 1"/>
+    <w:basedOn w:val="Normal"/>
+    <w:next w:val="Normal"/>
+    <w:autoRedefine/>
+    <w:uiPriority w:val="39"/>
+    <w:unhideWhenUsed/>
+    <w:rsid w:val="00AF6FBE"/>
+    <w:pPr>
+      <w:spacing w:after="100"/>
+    </w:pPr>
+  </w:style>
+  <w:style w:type="character" w:styleId="Hipervnculo">
+    <w:name w:val="Hyperlink"/>
+    <w:basedOn w:val="Fuentedeprrafopredeter"/>
+    <w:uiPriority w:val="99"/>
+    <w:unhideWhenUsed/>
+    <w:rsid w:val="00AF6FBE"/>
+    <w:rPr>
+      <w:color w:val="0563C1" w:themeColor="hyperlink"/>
+      <w:u w:val="single"/>
+    </w:rPr>
+  </w:style>
 </w:styles>
 </file>
 
@@ -2505,11 +2912,30 @@
 </file>
 
 <file path=customXml/item1.xml><?xml version="1.0" encoding="utf-8"?>
+<CoverPageProperties xmlns="http://schemas.microsoft.com/office/2006/coverPageProps">
+  <PublishDate/>
+  <Abstract>Practica de Refactoring </Abstract>
+  <CompanyAddress/>
+  <CompanyPhone/>
+  <CompanyFax/>
+  <CompanyEmail/>
+</CoverPageProperties>
+</file>
+
+<file path=customXml/item2.xml><?xml version="1.0" encoding="utf-8"?>
 <b:Sources xmlns:b="http://schemas.openxmlformats.org/officeDocument/2006/bibliography" xmlns="http://schemas.openxmlformats.org/officeDocument/2006/bibliography" SelectedStyle="\APASixthEditionOfficeOnline.xsl" StyleName="APA" Version="6"/>
 </file>
 
 <file path=customXml/itemProps1.xml><?xml version="1.0" encoding="utf-8"?>
-<ds:datastoreItem xmlns:ds="http://schemas.openxmlformats.org/officeDocument/2006/customXml" ds:itemID="{01716604-83E0-4F06-8267-5D43CEEF2A5C}">
+<ds:datastoreItem xmlns:ds="http://schemas.openxmlformats.org/officeDocument/2006/customXml" ds:itemID="{55AF091B-3C7A-41E3-B477-F2FDAA23CFDA}">
+  <ds:schemaRefs>
+    <ds:schemaRef ds:uri="http://schemas.microsoft.com/office/2006/coverPageProps"/>
+  </ds:schemaRefs>
+</ds:datastoreItem>
+</file>
+
+<file path=customXml/itemProps2.xml><?xml version="1.0" encoding="utf-8"?>
+<ds:datastoreItem xmlns:ds="http://schemas.openxmlformats.org/officeDocument/2006/customXml" ds:itemID="{C5C4CC8C-BD09-4351-949A-D14734E49CEE}">
   <ds:schemaRefs>
     <ds:schemaRef ds:uri="http://schemas.openxmlformats.org/officeDocument/2006/bibliography"/>
   </ds:schemaRefs>

</xml_diff>